<commit_message>
latest commit from max on the public repository
</commit_message>
<xml_diff>
--- a/Design Document.docx
+++ b/Design Document.docx
@@ -84,6 +84,7 @@
         <w:rPr>
           <w:rFonts w:ascii="Arial" w:hAnsi="Arial" w:cs="Arial"/>
           <w:b/>
+          <w:i/>
           <w:color w:val="000000"/>
           <w:sz w:val="36"/>
           <w:szCs w:val="36"/>
@@ -93,32 +94,59 @@
         <w:rPr>
           <w:rFonts w:ascii="Arial" w:hAnsi="Arial" w:cs="Arial"/>
           <w:b/>
+          <w:i/>
           <w:color w:val="000000"/>
           <w:sz w:val="36"/>
           <w:szCs w:val="36"/>
         </w:rPr>
-        <w:t>&lt;</w:t>
-      </w:r>
-      <w:r>
-        <w:rPr>
-          <w:rFonts w:ascii="Arial" w:hAnsi="Arial" w:cs="Arial"/>
-          <w:b/>
+        <w:t>Errant</w:t>
+      </w:r>
+      <w:r>
+        <w:rPr>
+          <w:rFonts w:ascii="Arial" w:hAnsi="Arial" w:cs="Arial"/>
+          <w:b/>
+          <w:i/>
           <w:color w:val="000000"/>
           <w:sz w:val="36"/>
           <w:szCs w:val="36"/>
         </w:rPr>
-        <w:t>Game Title</w:t>
-      </w:r>
-      <w:r>
-        <w:rPr>
-          <w:rFonts w:ascii="Arial" w:hAnsi="Arial" w:cs="Arial"/>
-          <w:b/>
+        <w:t>: &lt;description&gt;</w:t>
+      </w:r>
+    </w:p>
+    <w:p>
+      <w:pPr>
+        <w:jc w:val="center"/>
+        <w:textAlignment w:val="baseline"/>
+        <w:rPr>
+          <w:rFonts w:ascii="Arial" w:hAnsi="Arial" w:cs="Arial"/>
+          <w:i/>
           <w:color w:val="000000"/>
           <w:sz w:val="36"/>
           <w:szCs w:val="36"/>
         </w:rPr>
-        <w:t>&gt;</w:t>
-      </w:r>
+      </w:pPr>
+      <w:r>
+        <w:rPr>
+          <w:rFonts w:ascii="Arial" w:hAnsi="Arial" w:cs="Arial"/>
+          <w:b/>
+          <w:i/>
+          <w:color w:val="000000"/>
+          <w:sz w:val="36"/>
+          <w:szCs w:val="36"/>
+        </w:rPr>
+        <w:t>An iOS Fitness RPG</w:t>
+      </w:r>
+    </w:p>
+    <w:p>
+      <w:pPr>
+        <w:textAlignment w:val="baseline"/>
+        <w:rPr>
+          <w:rFonts w:ascii="Arial" w:hAnsi="Arial" w:cs="Arial"/>
+          <w:color w:val="000000"/>
+          <w:sz w:val="32"/>
+          <w:szCs w:val="32"/>
+        </w:rPr>
+      </w:pPr>
     </w:p>
     <w:p>
       <w:pPr>
@@ -126,7 +154,6 @@
         <w:textAlignment w:val="baseline"/>
         <w:rPr>
           <w:rFonts w:ascii="Arial" w:hAnsi="Arial" w:cs="Arial"/>
-          <w:i/>
           <w:color w:val="000000"/>
           <w:sz w:val="36"/>
           <w:szCs w:val="36"/>
@@ -135,25 +162,12 @@
       <w:r>
         <w:rPr>
           <w:rFonts w:ascii="Arial" w:hAnsi="Arial" w:cs="Arial"/>
-          <w:b/>
-          <w:i/>
           <w:color w:val="000000"/>
           <w:sz w:val="36"/>
           <w:szCs w:val="36"/>
         </w:rPr>
-        <w:t>An iOS Fitness RPG</w:t>
-      </w:r>
-    </w:p>
-    <w:p>
-      <w:pPr>
-        <w:textAlignment w:val="baseline"/>
-        <w:rPr>
-          <w:rFonts w:ascii="Arial" w:hAnsi="Arial" w:cs="Arial"/>
-          <w:color w:val="000000"/>
-          <w:sz w:val="32"/>
-          <w:szCs w:val="32"/>
-        </w:rPr>
-      </w:pPr>
+        <w:t>A Major Qualifying Project Report</w:t>
+      </w:r>
     </w:p>
     <w:p>
       <w:pPr>
@@ -173,7 +187,16 @@
           <w:sz w:val="36"/>
           <w:szCs w:val="36"/>
         </w:rPr>
-        <w:t>A Major Qualifying Project Report</w:t>
+        <w:t>s</w:t>
+      </w:r>
+      <w:r>
+        <w:rPr>
+          <w:rFonts w:ascii="Arial" w:hAnsi="Arial" w:cs="Arial"/>
+          <w:color w:val="000000"/>
+          <w:sz w:val="36"/>
+          <w:szCs w:val="36"/>
+        </w:rPr>
+        <w:t>ubmitted to the faculty of</w:t>
       </w:r>
     </w:p>
     <w:p>
@@ -194,16 +217,37 @@
           <w:sz w:val="36"/>
           <w:szCs w:val="36"/>
         </w:rPr>
-        <w:t>s</w:t>
-      </w:r>
-      <w:r>
+        <w:t>Worcester Polytechnic Institute</w:t>
+      </w:r>
+    </w:p>
+    <w:p>
+      <w:pPr>
+        <w:jc w:val="center"/>
+        <w:textAlignment w:val="baseline"/>
         <w:rPr>
           <w:rFonts w:ascii="Arial" w:hAnsi="Arial" w:cs="Arial"/>
           <w:color w:val="000000"/>
           <w:sz w:val="36"/>
           <w:szCs w:val="36"/>
         </w:rPr>
-        <w:t>ubmitted to the faculty of</w:t>
+      </w:pPr>
+      <w:r>
+        <w:rPr>
+          <w:rFonts w:ascii="Arial" w:hAnsi="Arial" w:cs="Arial"/>
+          <w:color w:val="000000"/>
+          <w:sz w:val="36"/>
+          <w:szCs w:val="36"/>
+        </w:rPr>
+        <w:t>i</w:t>
+      </w:r>
+      <w:r>
+        <w:rPr>
+          <w:rFonts w:ascii="Arial" w:hAnsi="Arial" w:cs="Arial"/>
+          <w:color w:val="000000"/>
+          <w:sz w:val="36"/>
+          <w:szCs w:val="36"/>
+        </w:rPr>
+        <w:t>n partial fulfillment of the requirements of the</w:t>
       </w:r>
     </w:p>
     <w:p>
@@ -224,7 +268,7 @@
           <w:sz w:val="36"/>
           <w:szCs w:val="36"/>
         </w:rPr>
-        <w:t>Worcester Polytechnic Institute</w:t>
+        <w:t>Degree of Bachelor of Science</w:t>
       </w:r>
     </w:p>
     <w:p>
@@ -245,7 +289,7 @@
           <w:sz w:val="36"/>
           <w:szCs w:val="36"/>
         </w:rPr>
-        <w:t>i</w:t>
+        <w:t>o</w:t>
       </w:r>
       <w:r>
         <w:rPr>
@@ -254,8 +298,28 @@
           <w:sz w:val="36"/>
           <w:szCs w:val="36"/>
         </w:rPr>
-        <w:t>n partial fulfillment of the requirements of the</w:t>
-      </w:r>
+        <w:t>n October X, 2014</w:t>
+      </w:r>
+      <w:r>
+        <w:rPr>
+          <w:rFonts w:ascii="Arial" w:hAnsi="Arial" w:cs="Arial"/>
+          <w:color w:val="000000"/>
+          <w:sz w:val="36"/>
+          <w:szCs w:val="36"/>
+        </w:rPr>
+        <w:t>.</w:t>
+      </w:r>
+    </w:p>
+    <w:p>
+      <w:pPr>
+        <w:textAlignment w:val="baseline"/>
+        <w:rPr>
+          <w:rFonts w:ascii="Arial" w:hAnsi="Arial" w:cs="Arial"/>
+          <w:color w:val="000000"/>
+          <w:sz w:val="36"/>
+          <w:szCs w:val="36"/>
+        </w:rPr>
+      </w:pPr>
     </w:p>
     <w:p>
       <w:pPr>
@@ -275,8 +339,30 @@
           <w:sz w:val="36"/>
           <w:szCs w:val="36"/>
         </w:rPr>
-        <w:t>Degree of Bachelor of Science</w:t>
-      </w:r>
+        <w:t>Submitted By:</w:t>
+      </w:r>
+    </w:p>
+    <w:p>
+      <w:pPr>
+        <w:textAlignment w:val="baseline"/>
+        <w:rPr>
+          <w:rFonts w:ascii="Arial" w:hAnsi="Arial" w:cs="Arial"/>
+          <w:color w:val="000000"/>
+          <w:sz w:val="36"/>
+          <w:szCs w:val="36"/>
+        </w:rPr>
+      </w:pPr>
+    </w:p>
+    <w:p>
+      <w:pPr>
+        <w:textAlignment w:val="baseline"/>
+        <w:rPr>
+          <w:rFonts w:ascii="Arial" w:hAnsi="Arial" w:cs="Arial"/>
+          <w:color w:val="000000"/>
+          <w:sz w:val="36"/>
+          <w:szCs w:val="36"/>
+        </w:rPr>
+      </w:pPr>
     </w:p>
     <w:p>
       <w:pPr>
@@ -296,17 +382,20 @@
           <w:sz w:val="36"/>
           <w:szCs w:val="36"/>
         </w:rPr>
-        <w:t>o</w:t>
-      </w:r>
-      <w:r>
+        <w:t>____________________</w:t>
+      </w:r>
+    </w:p>
+    <w:p>
+      <w:pPr>
+        <w:jc w:val="center"/>
+        <w:textAlignment w:val="baseline"/>
         <w:rPr>
           <w:rFonts w:ascii="Arial" w:hAnsi="Arial" w:cs="Arial"/>
           <w:color w:val="000000"/>
           <w:sz w:val="36"/>
           <w:szCs w:val="36"/>
         </w:rPr>
-        <w:t>n October X, 2014</w:t>
-      </w:r>
+      </w:pPr>
       <w:r>
         <w:rPr>
           <w:rFonts w:ascii="Arial" w:hAnsi="Arial" w:cs="Arial"/>
@@ -314,7 +403,7 @@
           <w:sz w:val="36"/>
           <w:szCs w:val="36"/>
         </w:rPr>
-        <w:t>.</w:t>
+        <w:t>Maxwell Perlman</w:t>
       </w:r>
     </w:p>
     <w:p>
@@ -330,6 +419,17 @@
     </w:p>
     <w:p>
       <w:pPr>
+        <w:textAlignment w:val="baseline"/>
+        <w:rPr>
+          <w:rFonts w:ascii="Arial" w:hAnsi="Arial" w:cs="Arial"/>
+          <w:color w:val="000000"/>
+          <w:sz w:val="36"/>
+          <w:szCs w:val="36"/>
+        </w:rPr>
+      </w:pPr>
+    </w:p>
+    <w:p>
+      <w:pPr>
         <w:jc w:val="center"/>
         <w:textAlignment w:val="baseline"/>
         <w:rPr>
@@ -346,11 +446,12 @@
           <w:sz w:val="36"/>
           <w:szCs w:val="36"/>
         </w:rPr>
-        <w:t>Submitted By:</w:t>
-      </w:r>
-    </w:p>
-    <w:p>
-      <w:pPr>
+        <w:t>____________________</w:t>
+      </w:r>
+    </w:p>
+    <w:p>
+      <w:pPr>
+        <w:jc w:val="center"/>
         <w:textAlignment w:val="baseline"/>
         <w:rPr>
           <w:rFonts w:ascii="Arial" w:hAnsi="Arial" w:cs="Arial"/>
@@ -359,16 +460,25 @@
           <w:szCs w:val="36"/>
         </w:rPr>
       </w:pPr>
-    </w:p>
-    <w:p>
-      <w:pPr>
-        <w:textAlignment w:val="baseline"/>
+      <w:r>
         <w:rPr>
           <w:rFonts w:ascii="Arial" w:hAnsi="Arial" w:cs="Arial"/>
           <w:color w:val="000000"/>
           <w:sz w:val="36"/>
           <w:szCs w:val="36"/>
         </w:rPr>
+        <w:t>Stefan Alexander</w:t>
+      </w:r>
+    </w:p>
+    <w:p>
+      <w:pPr>
+        <w:textAlignment w:val="baseline"/>
+        <w:rPr>
+          <w:rFonts w:ascii="Arial" w:hAnsi="Arial" w:cs="Arial"/>
+          <w:color w:val="000000"/>
+          <w:sz w:val="36"/>
+          <w:szCs w:val="36"/>
+        </w:rPr>
       </w:pPr>
     </w:p>
     <w:p>
@@ -389,8 +499,30 @@
           <w:sz w:val="36"/>
           <w:szCs w:val="36"/>
         </w:rPr>
-        <w:t>____________________</w:t>
-      </w:r>
+        <w:t>Advised By:</w:t>
+      </w:r>
+    </w:p>
+    <w:p>
+      <w:pPr>
+        <w:textAlignment w:val="baseline"/>
+        <w:rPr>
+          <w:rFonts w:ascii="Arial" w:hAnsi="Arial" w:cs="Arial"/>
+          <w:color w:val="000000"/>
+          <w:sz w:val="36"/>
+          <w:szCs w:val="36"/>
+        </w:rPr>
+      </w:pPr>
+    </w:p>
+    <w:p>
+      <w:pPr>
+        <w:textAlignment w:val="baseline"/>
+        <w:rPr>
+          <w:rFonts w:ascii="Arial" w:hAnsi="Arial" w:cs="Arial"/>
+          <w:color w:val="000000"/>
+          <w:sz w:val="36"/>
+          <w:szCs w:val="36"/>
+        </w:rPr>
+      </w:pPr>
     </w:p>
     <w:p>
       <w:pPr>
@@ -410,11 +542,12 @@
           <w:sz w:val="36"/>
           <w:szCs w:val="36"/>
         </w:rPr>
-        <w:t>Maxwell Perlman</w:t>
-      </w:r>
-    </w:p>
-    <w:p>
-      <w:pPr>
+        <w:t>____________________</w:t>
+      </w:r>
+    </w:p>
+    <w:p>
+      <w:pPr>
+        <w:jc w:val="center"/>
         <w:textAlignment w:val="baseline"/>
         <w:rPr>
           <w:rFonts w:ascii="Arial" w:hAnsi="Arial" w:cs="Arial"/>
@@ -423,17 +556,33 @@
           <w:szCs w:val="36"/>
         </w:rPr>
       </w:pPr>
-    </w:p>
-    <w:p>
-      <w:pPr>
-        <w:textAlignment w:val="baseline"/>
+      <w:r>
         <w:rPr>
           <w:rFonts w:ascii="Arial" w:hAnsi="Arial" w:cs="Arial"/>
           <w:color w:val="000000"/>
           <w:sz w:val="36"/>
           <w:szCs w:val="36"/>
         </w:rPr>
-      </w:pPr>
+        <w:t>Professor Robert Lindeman</w:t>
+      </w:r>
+      <w:r>
+        <w:rPr>
+          <w:rFonts w:ascii="Arial" w:hAnsi="Arial" w:cs="Arial"/>
+          <w:color w:val="000000"/>
+          <w:sz w:val="36"/>
+          <w:szCs w:val="36"/>
+        </w:rPr>
+        <w:t xml:space="preserve"> </w:t>
+      </w:r>
+      <w:r>
+        <w:rPr>
+          <w:rFonts w:ascii="Arial" w:hAnsi="Arial" w:cs="Arial"/>
+          <w:color w:val="000000"/>
+          <w:sz w:val="36"/>
+          <w:szCs w:val="36"/>
+        </w:rPr>
+        <w:br w:type="page"/>
+      </w:r>
     </w:p>
     <w:p>
       <w:pPr>
@@ -441,6 +590,7 @@
         <w:textAlignment w:val="baseline"/>
         <w:rPr>
           <w:rFonts w:ascii="Arial" w:hAnsi="Arial" w:cs="Arial"/>
+          <w:b/>
           <w:color w:val="000000"/>
           <w:sz w:val="36"/>
           <w:szCs w:val="36"/>
@@ -449,11 +599,13 @@
       <w:r>
         <w:rPr>
           <w:rFonts w:ascii="Arial" w:hAnsi="Arial" w:cs="Arial"/>
+          <w:b/>
           <w:color w:val="000000"/>
           <w:sz w:val="36"/>
           <w:szCs w:val="36"/>
         </w:rPr>
-        <w:t>____________________</w:t>
+        <w:lastRenderedPageBreak/>
+        <w:t>Abstract</w:t>
       </w:r>
     </w:p>
     <w:p>
@@ -463,30 +615,15 @@
         <w:rPr>
           <w:rFonts w:ascii="Arial" w:hAnsi="Arial" w:cs="Arial"/>
           <w:color w:val="000000"/>
-          <w:sz w:val="36"/>
-          <w:szCs w:val="36"/>
-        </w:rPr>
-      </w:pPr>
-      <w:r>
-        <w:rPr>
-          <w:rFonts w:ascii="Arial" w:hAnsi="Arial" w:cs="Arial"/>
-          <w:color w:val="000000"/>
-          <w:sz w:val="36"/>
-          <w:szCs w:val="36"/>
-        </w:rPr>
-        <w:t>Stefan Alexander</w:t>
-      </w:r>
-    </w:p>
-    <w:p>
-      <w:pPr>
-        <w:textAlignment w:val="baseline"/>
-        <w:rPr>
-          <w:rFonts w:ascii="Arial" w:hAnsi="Arial" w:cs="Arial"/>
-          <w:color w:val="000000"/>
-          <w:sz w:val="36"/>
-          <w:szCs w:val="36"/>
-        </w:rPr>
-      </w:pPr>
+        </w:rPr>
+      </w:pPr>
+      <w:r>
+        <w:rPr>
+          <w:rFonts w:ascii="Arial" w:hAnsi="Arial" w:cs="Arial"/>
+          <w:color w:val="000000"/>
+        </w:rPr>
+        <w:t>For design and development of</w:t>
+      </w:r>
     </w:p>
     <w:p>
       <w:pPr>
@@ -495,158 +632,14 @@
         <w:rPr>
           <w:rFonts w:ascii="Arial" w:hAnsi="Arial" w:cs="Arial"/>
           <w:color w:val="000000"/>
-          <w:sz w:val="36"/>
-          <w:szCs w:val="36"/>
-        </w:rPr>
-      </w:pPr>
-      <w:r>
-        <w:rPr>
-          <w:rFonts w:ascii="Arial" w:hAnsi="Arial" w:cs="Arial"/>
-          <w:color w:val="000000"/>
-          <w:sz w:val="36"/>
-          <w:szCs w:val="36"/>
-        </w:rPr>
-        <w:t>Advised By:</w:t>
-      </w:r>
-    </w:p>
-    <w:p>
-      <w:pPr>
-        <w:textAlignment w:val="baseline"/>
-        <w:rPr>
-          <w:rFonts w:ascii="Arial" w:hAnsi="Arial" w:cs="Arial"/>
-          <w:color w:val="000000"/>
-          <w:sz w:val="36"/>
-          <w:szCs w:val="36"/>
-        </w:rPr>
-      </w:pPr>
-    </w:p>
-    <w:p>
-      <w:pPr>
-        <w:textAlignment w:val="baseline"/>
-        <w:rPr>
-          <w:rFonts w:ascii="Arial" w:hAnsi="Arial" w:cs="Arial"/>
-          <w:color w:val="000000"/>
-          <w:sz w:val="36"/>
-          <w:szCs w:val="36"/>
-        </w:rPr>
-      </w:pPr>
-    </w:p>
-    <w:p>
-      <w:pPr>
-        <w:jc w:val="center"/>
-        <w:textAlignment w:val="baseline"/>
-        <w:rPr>
-          <w:rFonts w:ascii="Arial" w:hAnsi="Arial" w:cs="Arial"/>
-          <w:color w:val="000000"/>
-          <w:sz w:val="36"/>
-          <w:szCs w:val="36"/>
-        </w:rPr>
-      </w:pPr>
-      <w:r>
-        <w:rPr>
-          <w:rFonts w:ascii="Arial" w:hAnsi="Arial" w:cs="Arial"/>
-          <w:color w:val="000000"/>
-          <w:sz w:val="36"/>
-          <w:szCs w:val="36"/>
-        </w:rPr>
-        <w:t>____________________</w:t>
-      </w:r>
-    </w:p>
-    <w:p>
-      <w:pPr>
-        <w:jc w:val="center"/>
-        <w:textAlignment w:val="baseline"/>
-        <w:rPr>
-          <w:rFonts w:ascii="Arial" w:hAnsi="Arial" w:cs="Arial"/>
-          <w:color w:val="000000"/>
-          <w:sz w:val="36"/>
-          <w:szCs w:val="36"/>
-        </w:rPr>
-      </w:pPr>
-      <w:r>
-        <w:rPr>
-          <w:rFonts w:ascii="Arial" w:hAnsi="Arial" w:cs="Arial"/>
-          <w:color w:val="000000"/>
-          <w:sz w:val="36"/>
-          <w:szCs w:val="36"/>
-        </w:rPr>
-        <w:t>Professor Robert Lindeman</w:t>
-      </w:r>
-      <w:r>
-        <w:rPr>
-          <w:rFonts w:ascii="Arial" w:hAnsi="Arial" w:cs="Arial"/>
-          <w:color w:val="000000"/>
-          <w:sz w:val="36"/>
-          <w:szCs w:val="36"/>
-        </w:rPr>
-        <w:t xml:space="preserve"> </w:t>
-      </w:r>
-      <w:r>
-        <w:rPr>
-          <w:rFonts w:ascii="Arial" w:hAnsi="Arial" w:cs="Arial"/>
-          <w:color w:val="000000"/>
-          <w:sz w:val="36"/>
-          <w:szCs w:val="36"/>
-        </w:rPr>
-        <w:br w:type="page"/>
-      </w:r>
-    </w:p>
-    <w:p>
-      <w:pPr>
-        <w:jc w:val="center"/>
-        <w:textAlignment w:val="baseline"/>
-        <w:rPr>
-          <w:rFonts w:ascii="Arial" w:hAnsi="Arial" w:cs="Arial"/>
-          <w:b/>
-          <w:color w:val="000000"/>
-          <w:sz w:val="36"/>
-          <w:szCs w:val="36"/>
-        </w:rPr>
-      </w:pPr>
-      <w:r>
-        <w:rPr>
-          <w:rFonts w:ascii="Arial" w:hAnsi="Arial" w:cs="Arial"/>
-          <w:b/>
-          <w:color w:val="000000"/>
-          <w:sz w:val="36"/>
-          <w:szCs w:val="36"/>
-        </w:rPr>
-        <w:lastRenderedPageBreak/>
-        <w:t>Abstract</w:t>
-      </w:r>
-    </w:p>
-    <w:p>
-      <w:pPr>
-        <w:jc w:val="center"/>
-        <w:textAlignment w:val="baseline"/>
-        <w:rPr>
-          <w:rFonts w:ascii="Arial" w:hAnsi="Arial" w:cs="Arial"/>
-          <w:color w:val="000000"/>
-        </w:rPr>
-      </w:pPr>
-      <w:r>
-        <w:rPr>
-          <w:rFonts w:ascii="Arial" w:hAnsi="Arial" w:cs="Arial"/>
-          <w:color w:val="000000"/>
-        </w:rPr>
-        <w:t>For design and development of</w:t>
-      </w:r>
-    </w:p>
-    <w:p>
-      <w:pPr>
-        <w:jc w:val="center"/>
-        <w:textAlignment w:val="baseline"/>
-        <w:rPr>
-          <w:rFonts w:ascii="Arial" w:hAnsi="Arial" w:cs="Arial"/>
-          <w:color w:val="000000"/>
-        </w:rPr>
-      </w:pPr>
-      <w:r>
-        <w:rPr>
-          <w:rFonts w:ascii="Arial" w:hAnsi="Arial" w:cs="Arial"/>
-          <w:color w:val="000000"/>
-        </w:rPr>
-        <w:t>&lt;GAME TITLE HERE&gt;</w:t>
+        </w:rPr>
+      </w:pPr>
+      <w:r>
+        <w:rPr>
+          <w:rFonts w:ascii="Arial" w:hAnsi="Arial" w:cs="Arial"/>
+          <w:color w:val="000000"/>
+        </w:rPr>
+        <w:t>Errant: &lt;Description&gt;</w:t>
       </w:r>
     </w:p>
     <w:p>
@@ -1023,14 +1016,7 @@
           <w:rFonts w:ascii="Arial" w:hAnsi="Arial" w:cs="Arial"/>
           <w:color w:val="000000"/>
         </w:rPr>
-        <w:t xml:space="preserve">Kohno Hitomi: </w:t>
-      </w:r>
-      <w:r>
-        <w:rPr>
-          <w:rFonts w:ascii="Arial" w:hAnsi="Arial" w:cs="Arial"/>
-          <w:color w:val="000000"/>
-        </w:rPr>
-        <w:t>Art</w:t>
+        <w:t>Kohno Hitomi:</w:t>
       </w:r>
     </w:p>
     <w:p>
@@ -1053,10 +1039,15 @@
           <w:rFonts w:ascii="Arial" w:hAnsi="Arial" w:cs="Arial"/>
           <w:color w:val="000000"/>
         </w:rPr>
-        <w:t>e thank Alex Clemens, Professor Lindeman</w:t>
-      </w:r>
-      <w:bookmarkStart w:id="0" w:name="_GoBack"/>
-      <w:bookmarkEnd w:id="0"/>
+        <w:t>e thank Alex Clemens and</w:t>
+      </w:r>
+      <w:r>
+        <w:rPr>
+          <w:rFonts w:ascii="Arial" w:hAnsi="Arial" w:cs="Arial"/>
+          <w:color w:val="000000"/>
+        </w:rPr>
+        <w:t xml:space="preserve"> Professor Lindeman</w:t>
+      </w:r>
     </w:p>
     <w:p>
       <w:pPr>
@@ -1076,7 +1067,7 @@
           <w:rFonts w:ascii="Arial" w:hAnsi="Arial" w:cs="Arial"/>
           <w:color w:val="000000"/>
         </w:rPr>
-        <w:t>Alex: Art</w:t>
+        <w:t>Alex:</w:t>
       </w:r>
     </w:p>
     <w:p>
@@ -1111,21 +1102,7 @@
           <w:rFonts w:ascii="Arial" w:hAnsi="Arial" w:cs="Arial"/>
           <w:color w:val="000000"/>
         </w:rPr>
-        <w:t xml:space="preserve">: For </w:t>
-      </w:r>
-      <w:r>
-        <w:rPr>
-          <w:rFonts w:ascii="Arial" w:hAnsi="Arial" w:cs="Arial"/>
-          <w:color w:val="000000"/>
-        </w:rPr>
-        <w:t>his</w:t>
-      </w:r>
-      <w:r>
-        <w:rPr>
-          <w:rFonts w:ascii="Arial" w:hAnsi="Arial" w:cs="Arial"/>
-          <w:color w:val="000000"/>
-        </w:rPr>
-        <w:t xml:space="preserve"> guidance</w:t>
+        <w:t>:</w:t>
       </w:r>
     </w:p>
     <w:p>
@@ -1736,7 +1713,14 @@
           <w:rFonts w:ascii="Arial" w:hAnsi="Arial" w:cs="Arial"/>
           <w:color w:val="000000"/>
         </w:rPr>
-        <w:t>IBeacon</w:t>
+        <w:t>i</w:t>
+      </w:r>
+      <w:r>
+        <w:rPr>
+          <w:rFonts w:ascii="Arial" w:hAnsi="Arial" w:cs="Arial"/>
+          <w:color w:val="000000"/>
+        </w:rPr>
+        <w:t>Beacon</w:t>
       </w:r>
     </w:p>
     <w:p>
@@ -3007,6 +2991,508 @@
           <w:b/>
           <w:color w:val="000000"/>
         </w:rPr>
+        <w:tab/>
+        <w:t>Xcode and iOS</w:t>
+      </w:r>
+    </w:p>
+    <w:p>
+      <w:pPr>
+        <w:rPr>
+          <w:rFonts w:ascii="Arial" w:hAnsi="Arial" w:cs="Arial"/>
+          <w:b/>
+          <w:color w:val="000000"/>
+        </w:rPr>
+      </w:pPr>
+      <w:r>
+        <w:rPr>
+          <w:rFonts w:ascii="Arial" w:hAnsi="Arial" w:cs="Arial"/>
+          <w:b/>
+          <w:color w:val="000000"/>
+        </w:rPr>
+        <w:tab/>
+      </w:r>
+      <w:r>
+        <w:rPr>
+          <w:rFonts w:ascii="Arial" w:hAnsi="Arial" w:cs="Arial"/>
+          <w:b/>
+          <w:color w:val="000000"/>
+        </w:rPr>
+        <w:tab/>
+        <w:t>Swift and Objective-C</w:t>
+      </w:r>
+      <w:bookmarkStart w:id="0" w:name="_GoBack"/>
+      <w:bookmarkEnd w:id="0"/>
+    </w:p>
+    <w:p>
+      <w:pPr>
+        <w:rPr>
+          <w:rFonts w:ascii="Arial" w:hAnsi="Arial" w:cs="Arial"/>
+          <w:b/>
+          <w:color w:val="000000"/>
+        </w:rPr>
+      </w:pPr>
+      <w:r>
+        <w:rPr>
+          <w:rFonts w:ascii="Arial" w:hAnsi="Arial" w:cs="Arial"/>
+          <w:b/>
+          <w:color w:val="000000"/>
+        </w:rPr>
+        <w:tab/>
+      </w:r>
+      <w:r>
+        <w:rPr>
+          <w:rFonts w:ascii="Arial" w:hAnsi="Arial" w:cs="Arial"/>
+          <w:b/>
+          <w:color w:val="000000"/>
+        </w:rPr>
+        <w:tab/>
+        <w:t>Frameworks</w:t>
+      </w:r>
+    </w:p>
+    <w:p>
+      <w:pPr>
+        <w:rPr>
+          <w:rFonts w:ascii="Arial" w:hAnsi="Arial" w:cs="Arial"/>
+          <w:b/>
+          <w:color w:val="000000"/>
+        </w:rPr>
+      </w:pPr>
+      <w:r>
+        <w:rPr>
+          <w:rFonts w:ascii="Arial" w:hAnsi="Arial" w:cs="Arial"/>
+          <w:b/>
+          <w:color w:val="000000"/>
+        </w:rPr>
+        <w:tab/>
+      </w:r>
+      <w:r>
+        <w:rPr>
+          <w:rFonts w:ascii="Arial" w:hAnsi="Arial" w:cs="Arial"/>
+          <w:b/>
+          <w:color w:val="000000"/>
+        </w:rPr>
+        <w:tab/>
+      </w:r>
+      <w:r>
+        <w:rPr>
+          <w:rFonts w:ascii="Arial" w:hAnsi="Arial" w:cs="Arial"/>
+          <w:b/>
+          <w:color w:val="000000"/>
+        </w:rPr>
+        <w:tab/>
+        <w:t>Google Maps</w:t>
+      </w:r>
+    </w:p>
+    <w:p>
+      <w:pPr>
+        <w:rPr>
+          <w:rFonts w:ascii="Arial" w:hAnsi="Arial" w:cs="Arial"/>
+          <w:b/>
+          <w:color w:val="000000"/>
+        </w:rPr>
+      </w:pPr>
+      <w:r>
+        <w:rPr>
+          <w:rFonts w:ascii="Arial" w:hAnsi="Arial" w:cs="Arial"/>
+          <w:b/>
+          <w:color w:val="000000"/>
+        </w:rPr>
+        <w:tab/>
+      </w:r>
+      <w:r>
+        <w:rPr>
+          <w:rFonts w:ascii="Arial" w:hAnsi="Arial" w:cs="Arial"/>
+          <w:b/>
+          <w:color w:val="000000"/>
+        </w:rPr>
+        <w:tab/>
+      </w:r>
+      <w:r>
+        <w:rPr>
+          <w:rFonts w:ascii="Arial" w:hAnsi="Arial" w:cs="Arial"/>
+          <w:b/>
+          <w:color w:val="000000"/>
+        </w:rPr>
+        <w:tab/>
+        <w:t>SpriteKit</w:t>
+      </w:r>
+    </w:p>
+    <w:p>
+      <w:pPr>
+        <w:rPr>
+          <w:rFonts w:ascii="Arial" w:hAnsi="Arial" w:cs="Arial"/>
+          <w:b/>
+          <w:color w:val="000000"/>
+        </w:rPr>
+      </w:pPr>
+      <w:r>
+        <w:rPr>
+          <w:rFonts w:ascii="Arial" w:hAnsi="Arial" w:cs="Arial"/>
+          <w:b/>
+          <w:color w:val="000000"/>
+        </w:rPr>
+        <w:tab/>
+      </w:r>
+      <w:r>
+        <w:rPr>
+          <w:rFonts w:ascii="Arial" w:hAnsi="Arial" w:cs="Arial"/>
+          <w:b/>
+          <w:color w:val="000000"/>
+        </w:rPr>
+        <w:tab/>
+      </w:r>
+      <w:r>
+        <w:rPr>
+          <w:rFonts w:ascii="Arial" w:hAnsi="Arial" w:cs="Arial"/>
+          <w:b/>
+          <w:color w:val="000000"/>
+        </w:rPr>
+        <w:tab/>
+        <w:t>CoreLocation</w:t>
+      </w:r>
+    </w:p>
+    <w:p>
+      <w:pPr>
+        <w:rPr>
+          <w:rFonts w:ascii="Arial" w:hAnsi="Arial" w:cs="Arial"/>
+          <w:b/>
+          <w:color w:val="000000"/>
+        </w:rPr>
+      </w:pPr>
+      <w:r>
+        <w:rPr>
+          <w:rFonts w:ascii="Arial" w:hAnsi="Arial" w:cs="Arial"/>
+          <w:b/>
+          <w:color w:val="000000"/>
+        </w:rPr>
+        <w:tab/>
+      </w:r>
+      <w:r>
+        <w:rPr>
+          <w:rFonts w:ascii="Arial" w:hAnsi="Arial" w:cs="Arial"/>
+          <w:b/>
+          <w:color w:val="000000"/>
+        </w:rPr>
+        <w:tab/>
+      </w:r>
+      <w:r>
+        <w:rPr>
+          <w:rFonts w:ascii="Arial" w:hAnsi="Arial" w:cs="Arial"/>
+          <w:b/>
+          <w:color w:val="000000"/>
+        </w:rPr>
+        <w:tab/>
+        <w:t>CoreMotion</w:t>
+      </w:r>
+    </w:p>
+    <w:p>
+      <w:pPr>
+        <w:rPr>
+          <w:rFonts w:ascii="Arial" w:hAnsi="Arial" w:cs="Arial"/>
+          <w:b/>
+          <w:color w:val="000000"/>
+        </w:rPr>
+      </w:pPr>
+      <w:r>
+        <w:rPr>
+          <w:rFonts w:ascii="Arial" w:hAnsi="Arial" w:cs="Arial"/>
+          <w:b/>
+          <w:color w:val="000000"/>
+        </w:rPr>
+        <w:tab/>
+      </w:r>
+      <w:r>
+        <w:rPr>
+          <w:rFonts w:ascii="Arial" w:hAnsi="Arial" w:cs="Arial"/>
+          <w:b/>
+          <w:color w:val="000000"/>
+        </w:rPr>
+        <w:tab/>
+      </w:r>
+      <w:r>
+        <w:rPr>
+          <w:rFonts w:ascii="Arial" w:hAnsi="Arial" w:cs="Arial"/>
+          <w:b/>
+          <w:color w:val="000000"/>
+        </w:rPr>
+        <w:tab/>
+      </w:r>
+      <w:r>
+        <w:rPr>
+          <w:rFonts w:ascii="Arial" w:hAnsi="Arial" w:cs="Arial"/>
+          <w:b/>
+          <w:color w:val="000000"/>
+        </w:rPr>
+        <w:tab/>
+        <w:t>M7 Chip</w:t>
+      </w:r>
+    </w:p>
+    <w:p>
+      <w:pPr>
+        <w:rPr>
+          <w:rFonts w:ascii="Arial" w:hAnsi="Arial" w:cs="Arial"/>
+          <w:b/>
+          <w:color w:val="000000"/>
+        </w:rPr>
+      </w:pPr>
+      <w:r>
+        <w:rPr>
+          <w:rFonts w:ascii="Arial" w:hAnsi="Arial" w:cs="Arial"/>
+          <w:b/>
+          <w:color w:val="000000"/>
+        </w:rPr>
+        <w:tab/>
+      </w:r>
+      <w:r>
+        <w:rPr>
+          <w:rFonts w:ascii="Arial" w:hAnsi="Arial" w:cs="Arial"/>
+          <w:b/>
+          <w:color w:val="000000"/>
+        </w:rPr>
+        <w:tab/>
+      </w:r>
+      <w:r>
+        <w:rPr>
+          <w:rFonts w:ascii="Arial" w:hAnsi="Arial" w:cs="Arial"/>
+          <w:b/>
+          <w:color w:val="000000"/>
+        </w:rPr>
+        <w:tab/>
+        <w:t>Darwin</w:t>
+      </w:r>
+    </w:p>
+    <w:p>
+      <w:pPr>
+        <w:rPr>
+          <w:rFonts w:ascii="Arial" w:hAnsi="Arial" w:cs="Arial"/>
+          <w:b/>
+          <w:color w:val="000000"/>
+        </w:rPr>
+      </w:pPr>
+      <w:r>
+        <w:rPr>
+          <w:rFonts w:ascii="Arial" w:hAnsi="Arial" w:cs="Arial"/>
+          <w:b/>
+          <w:color w:val="000000"/>
+        </w:rPr>
+        <w:tab/>
+      </w:r>
+      <w:r>
+        <w:rPr>
+          <w:rFonts w:ascii="Arial" w:hAnsi="Arial" w:cs="Arial"/>
+          <w:b/>
+          <w:color w:val="000000"/>
+        </w:rPr>
+        <w:tab/>
+      </w:r>
+      <w:r>
+        <w:rPr>
+          <w:rFonts w:ascii="Arial" w:hAnsi="Arial" w:cs="Arial"/>
+          <w:b/>
+          <w:color w:val="000000"/>
+        </w:rPr>
+        <w:tab/>
+        <w:t>Accounts</w:t>
+      </w:r>
+    </w:p>
+    <w:p>
+      <w:pPr>
+        <w:rPr>
+          <w:rFonts w:ascii="Arial" w:hAnsi="Arial" w:cs="Arial"/>
+          <w:b/>
+          <w:color w:val="000000"/>
+        </w:rPr>
+      </w:pPr>
+      <w:r>
+        <w:rPr>
+          <w:rFonts w:ascii="Arial" w:hAnsi="Arial" w:cs="Arial"/>
+          <w:b/>
+          <w:color w:val="000000"/>
+        </w:rPr>
+        <w:tab/>
+      </w:r>
+      <w:r>
+        <w:rPr>
+          <w:rFonts w:ascii="Arial" w:hAnsi="Arial" w:cs="Arial"/>
+          <w:b/>
+          <w:color w:val="000000"/>
+        </w:rPr>
+        <w:tab/>
+        <w:t>UIPickerViewDelegates</w:t>
+      </w:r>
+    </w:p>
+    <w:p>
+      <w:pPr>
+        <w:rPr>
+          <w:rFonts w:ascii="Arial" w:hAnsi="Arial" w:cs="Arial"/>
+          <w:b/>
+          <w:color w:val="000000"/>
+        </w:rPr>
+      </w:pPr>
+      <w:r>
+        <w:rPr>
+          <w:rFonts w:ascii="Arial" w:hAnsi="Arial" w:cs="Arial"/>
+          <w:b/>
+          <w:color w:val="000000"/>
+        </w:rPr>
+        <w:tab/>
+      </w:r>
+      <w:r>
+        <w:rPr>
+          <w:rFonts w:ascii="Arial" w:hAnsi="Arial" w:cs="Arial"/>
+          <w:b/>
+          <w:color w:val="000000"/>
+        </w:rPr>
+        <w:tab/>
+        <w:t>Local Push Notifications</w:t>
+      </w:r>
+    </w:p>
+    <w:p>
+      <w:pPr>
+        <w:rPr>
+          <w:rFonts w:ascii="Arial" w:hAnsi="Arial" w:cs="Arial"/>
+          <w:b/>
+          <w:color w:val="000000"/>
+        </w:rPr>
+      </w:pPr>
+      <w:r>
+        <w:rPr>
+          <w:rFonts w:ascii="Arial" w:hAnsi="Arial" w:cs="Arial"/>
+          <w:b/>
+          <w:color w:val="000000"/>
+        </w:rPr>
+        <w:tab/>
+      </w:r>
+      <w:r>
+        <w:rPr>
+          <w:rFonts w:ascii="Arial" w:hAnsi="Arial" w:cs="Arial"/>
+          <w:b/>
+          <w:color w:val="000000"/>
+        </w:rPr>
+        <w:tab/>
+        <w:t>NSUserDefaults</w:t>
+      </w:r>
+    </w:p>
+    <w:p>
+      <w:pPr>
+        <w:rPr>
+          <w:rFonts w:ascii="Arial" w:hAnsi="Arial" w:cs="Arial"/>
+          <w:b/>
+          <w:color w:val="000000"/>
+        </w:rPr>
+      </w:pPr>
+      <w:r>
+        <w:rPr>
+          <w:rFonts w:ascii="Arial" w:hAnsi="Arial" w:cs="Arial"/>
+          <w:b/>
+          <w:color w:val="000000"/>
+        </w:rPr>
+        <w:tab/>
+      </w:r>
+      <w:r>
+        <w:rPr>
+          <w:rFonts w:ascii="Arial" w:hAnsi="Arial" w:cs="Arial"/>
+          <w:b/>
+          <w:color w:val="000000"/>
+        </w:rPr>
+        <w:tab/>
+        <w:t>NSTimer</w:t>
+      </w:r>
+    </w:p>
+    <w:p>
+      <w:pPr>
+        <w:rPr>
+          <w:rFonts w:ascii="Arial" w:hAnsi="Arial" w:cs="Arial"/>
+          <w:b/>
+          <w:color w:val="000000"/>
+        </w:rPr>
+      </w:pPr>
+      <w:r>
+        <w:rPr>
+          <w:rFonts w:ascii="Arial" w:hAnsi="Arial" w:cs="Arial"/>
+          <w:b/>
+          <w:color w:val="000000"/>
+        </w:rPr>
+        <w:tab/>
+      </w:r>
+      <w:r>
+        <w:rPr>
+          <w:rFonts w:ascii="Arial" w:hAnsi="Arial" w:cs="Arial"/>
+          <w:b/>
+          <w:color w:val="000000"/>
+        </w:rPr>
+        <w:tab/>
+        <w:t>AppDelegate</w:t>
+      </w:r>
+    </w:p>
+    <w:p>
+      <w:pPr>
+        <w:rPr>
+          <w:rFonts w:ascii="Arial" w:hAnsi="Arial" w:cs="Arial"/>
+          <w:b/>
+          <w:color w:val="000000"/>
+        </w:rPr>
+      </w:pPr>
+      <w:r>
+        <w:rPr>
+          <w:rFonts w:ascii="Arial" w:hAnsi="Arial" w:cs="Arial"/>
+          <w:b/>
+          <w:color w:val="000000"/>
+        </w:rPr>
+        <w:tab/>
+        <w:t>iBeacon</w:t>
+      </w:r>
+    </w:p>
+    <w:p>
+      <w:pPr>
+        <w:rPr>
+          <w:rFonts w:ascii="Arial" w:hAnsi="Arial" w:cs="Arial"/>
+          <w:b/>
+          <w:color w:val="000000"/>
+        </w:rPr>
+      </w:pPr>
+      <w:r>
+        <w:rPr>
+          <w:rFonts w:ascii="Arial" w:hAnsi="Arial" w:cs="Arial"/>
+          <w:b/>
+          <w:color w:val="000000"/>
+        </w:rPr>
+        <w:tab/>
+        <w:t>Server and Database</w:t>
+      </w:r>
+    </w:p>
+    <w:p>
+      <w:pPr>
+        <w:rPr>
+          <w:rFonts w:ascii="Arial" w:hAnsi="Arial" w:cs="Arial"/>
+          <w:b/>
+          <w:color w:val="000000"/>
+        </w:rPr>
+      </w:pPr>
+      <w:r>
+        <w:rPr>
+          <w:rFonts w:ascii="Arial" w:hAnsi="Arial" w:cs="Arial"/>
+          <w:b/>
+          <w:color w:val="000000"/>
+        </w:rPr>
+        <w:tab/>
+        <w:t>GitHub</w:t>
+      </w:r>
+    </w:p>
+    <w:p>
+      <w:pPr>
+        <w:rPr>
+          <w:rFonts w:ascii="Arial" w:hAnsi="Arial" w:cs="Arial"/>
+          <w:b/>
+          <w:color w:val="000000"/>
+        </w:rPr>
+      </w:pPr>
+      <w:r>
+        <w:rPr>
+          <w:rFonts w:ascii="Arial" w:hAnsi="Arial" w:cs="Arial"/>
+          <w:b/>
+          <w:color w:val="000000"/>
+        </w:rPr>
         <w:br w:type="page"/>
       </w:r>
     </w:p>
@@ -3961,7 +4447,39 @@
           <w:color w:val="000000"/>
         </w:rPr>
         <w:tab/>
-        <w:t>Computer automated testing</w:t>
+        <w:t xml:space="preserve">Computer </w:t>
+      </w:r>
+      <w:r>
+        <w:rPr>
+          <w:rFonts w:ascii="Arial" w:hAnsi="Arial" w:cs="Arial"/>
+          <w:b/>
+          <w:color w:val="000000"/>
+        </w:rPr>
+        <w:t>A</w:t>
+      </w:r>
+      <w:r>
+        <w:rPr>
+          <w:rFonts w:ascii="Arial" w:hAnsi="Arial" w:cs="Arial"/>
+          <w:b/>
+          <w:color w:val="000000"/>
+        </w:rPr>
+        <w:t xml:space="preserve">utomated </w:t>
+      </w:r>
+      <w:r>
+        <w:rPr>
+          <w:rFonts w:ascii="Arial" w:hAnsi="Arial" w:cs="Arial"/>
+          <w:b/>
+          <w:color w:val="000000"/>
+        </w:rPr>
+        <w:t>T</w:t>
+      </w:r>
+      <w:r>
+        <w:rPr>
+          <w:rFonts w:ascii="Arial" w:hAnsi="Arial" w:cs="Arial"/>
+          <w:b/>
+          <w:color w:val="000000"/>
+        </w:rPr>
+        <w:t>esting</w:t>
       </w:r>
     </w:p>
     <w:p>
@@ -3987,7 +4505,39 @@
           <w:color w:val="000000"/>
         </w:rPr>
         <w:tab/>
-        <w:t>Player based testing</w:t>
+        <w:t xml:space="preserve">Player </w:t>
+      </w:r>
+      <w:r>
+        <w:rPr>
+          <w:rFonts w:ascii="Arial" w:hAnsi="Arial" w:cs="Arial"/>
+          <w:b/>
+          <w:color w:val="000000"/>
+        </w:rPr>
+        <w:t>B</w:t>
+      </w:r>
+      <w:r>
+        <w:rPr>
+          <w:rFonts w:ascii="Arial" w:hAnsi="Arial" w:cs="Arial"/>
+          <w:b/>
+          <w:color w:val="000000"/>
+        </w:rPr>
+        <w:t xml:space="preserve">ased </w:t>
+      </w:r>
+      <w:r>
+        <w:rPr>
+          <w:rFonts w:ascii="Arial" w:hAnsi="Arial" w:cs="Arial"/>
+          <w:b/>
+          <w:color w:val="000000"/>
+        </w:rPr>
+        <w:t>T</w:t>
+      </w:r>
+      <w:r>
+        <w:rPr>
+          <w:rFonts w:ascii="Arial" w:hAnsi="Arial" w:cs="Arial"/>
+          <w:b/>
+          <w:color w:val="000000"/>
+        </w:rPr>
+        <w:t>esting</w:t>
       </w:r>
     </w:p>
     <w:p>
@@ -4006,169 +4556,6 @@
         </w:rPr>
         <w:tab/>
         <w:t>Future design areas and expansion possibilities</w:t>
-      </w:r>
-    </w:p>
-    <w:p>
-      <w:pPr>
-        <w:rPr>
-          <w:rFonts w:ascii="Arial" w:hAnsi="Arial" w:cs="Arial"/>
-          <w:b/>
-          <w:color w:val="000000"/>
-        </w:rPr>
-      </w:pPr>
-      <w:r>
-        <w:rPr>
-          <w:rFonts w:ascii="Arial" w:hAnsi="Arial" w:cs="Arial"/>
-          <w:b/>
-          <w:color w:val="000000"/>
-        </w:rPr>
-        <w:t>Gameplay Guide</w:t>
-      </w:r>
-    </w:p>
-    <w:p>
-      <w:pPr>
-        <w:rPr>
-          <w:rFonts w:ascii="Arial" w:hAnsi="Arial" w:cs="Arial"/>
-          <w:b/>
-          <w:color w:val="000000"/>
-        </w:rPr>
-      </w:pPr>
-      <w:r>
-        <w:rPr>
-          <w:rFonts w:ascii="Arial" w:hAnsi="Arial" w:cs="Arial"/>
-          <w:color w:val="000000"/>
-        </w:rPr>
-        <w:tab/>
-      </w:r>
-      <w:r>
-        <w:rPr>
-          <w:rFonts w:ascii="Arial" w:hAnsi="Arial" w:cs="Arial"/>
-          <w:b/>
-          <w:color w:val="000000"/>
-        </w:rPr>
-        <w:t>First gameplay experience</w:t>
-      </w:r>
-    </w:p>
-    <w:p>
-      <w:pPr>
-        <w:rPr>
-          <w:rFonts w:ascii="Arial" w:hAnsi="Arial" w:cs="Arial"/>
-          <w:b/>
-          <w:color w:val="000000"/>
-        </w:rPr>
-      </w:pPr>
-      <w:r>
-        <w:rPr>
-          <w:rFonts w:ascii="Arial" w:hAnsi="Arial" w:cs="Arial"/>
-          <w:b/>
-          <w:color w:val="000000"/>
-        </w:rPr>
-        <w:tab/>
-        <w:t>Subsequent gameplay experiences</w:t>
-      </w:r>
-    </w:p>
-    <w:p>
-      <w:pPr>
-        <w:rPr>
-          <w:rFonts w:ascii="Arial" w:hAnsi="Arial" w:cs="Arial"/>
-          <w:b/>
-          <w:color w:val="000000"/>
-        </w:rPr>
-      </w:pPr>
-      <w:r>
-        <w:rPr>
-          <w:rFonts w:ascii="Arial" w:hAnsi="Arial" w:cs="Arial"/>
-          <w:b/>
-          <w:color w:val="000000"/>
-        </w:rPr>
-        <w:t>Production Timeline</w:t>
-      </w:r>
-    </w:p>
-    <w:p>
-      <w:pPr>
-        <w:rPr>
-          <w:rFonts w:ascii="Arial" w:hAnsi="Arial" w:cs="Arial"/>
-          <w:b/>
-          <w:color w:val="000000"/>
-        </w:rPr>
-      </w:pPr>
-      <w:r>
-        <w:rPr>
-          <w:rFonts w:ascii="Arial" w:hAnsi="Arial" w:cs="Arial"/>
-          <w:b/>
-          <w:color w:val="000000"/>
-        </w:rPr>
-        <w:t>Produced Materials</w:t>
-      </w:r>
-    </w:p>
-    <w:p>
-      <w:pPr>
-        <w:rPr>
-          <w:rFonts w:ascii="Arial" w:hAnsi="Arial" w:cs="Arial"/>
-          <w:b/>
-          <w:color w:val="000000"/>
-        </w:rPr>
-      </w:pPr>
-      <w:r>
-        <w:rPr>
-          <w:rFonts w:ascii="Arial" w:hAnsi="Arial" w:cs="Arial"/>
-          <w:b/>
-          <w:color w:val="000000"/>
-        </w:rPr>
-        <w:tab/>
-        <w:t>Code</w:t>
-      </w:r>
-    </w:p>
-    <w:p>
-      <w:pPr>
-        <w:rPr>
-          <w:rFonts w:ascii="Arial" w:hAnsi="Arial" w:cs="Arial"/>
-          <w:b/>
-          <w:color w:val="000000"/>
-        </w:rPr>
-      </w:pPr>
-      <w:r>
-        <w:rPr>
-          <w:rFonts w:ascii="Arial" w:hAnsi="Arial" w:cs="Arial"/>
-          <w:b/>
-          <w:color w:val="000000"/>
-        </w:rPr>
-        <w:tab/>
-        <w:t>Art Assets</w:t>
-      </w:r>
-    </w:p>
-    <w:p>
-      <w:pPr>
-        <w:rPr>
-          <w:rFonts w:ascii="Arial" w:hAnsi="Arial" w:cs="Arial"/>
-          <w:b/>
-          <w:color w:val="000000"/>
-        </w:rPr>
-      </w:pPr>
-      <w:r>
-        <w:rPr>
-          <w:rFonts w:ascii="Arial" w:hAnsi="Arial" w:cs="Arial"/>
-          <w:b/>
-          <w:color w:val="000000"/>
-        </w:rPr>
-        <w:t>Reference Materials</w:t>
-      </w:r>
-    </w:p>
-    <w:p>
-      <w:pPr>
-        <w:rPr>
-          <w:rFonts w:ascii="Arial" w:hAnsi="Arial" w:cs="Arial"/>
-          <w:b/>
-          <w:color w:val="000000"/>
-        </w:rPr>
-      </w:pPr>
-      <w:r>
-        <w:rPr>
-          <w:rFonts w:ascii="Arial" w:hAnsi="Arial" w:cs="Arial"/>
-          <w:b/>
-          <w:color w:val="000000"/>
-        </w:rPr>
-        <w:t>Original Design and Proposal</w:t>
       </w:r>
     </w:p>
     <w:p>
@@ -9916,31 +10303,6 @@
         </w:tc>
       </w:tr>
     </w:tbl>
-    <w:p>
-      <w:pPr>
-        <w:jc w:val="center"/>
-        <w:rPr>
-          <w:rFonts w:ascii="Arial" w:hAnsi="Arial" w:cs="Arial"/>
-          <w:color w:val="000000"/>
-        </w:rPr>
-      </w:pPr>
-    </w:p>
-    <w:p>
-      <w:pPr>
-        <w:rPr>
-          <w:rFonts w:ascii="Arial" w:hAnsi="Arial" w:cs="Arial"/>
-          <w:color w:val="000000"/>
-        </w:rPr>
-      </w:pPr>
-    </w:p>
-    <w:p>
-      <w:pPr>
-        <w:rPr>
-          <w:rFonts w:ascii="Arial" w:hAnsi="Arial" w:cs="Arial"/>
-          <w:color w:val="000000"/>
-        </w:rPr>
-      </w:pPr>
-    </w:p>
     <w:p>
       <w:pPr>
         <w:rPr>
@@ -11626,22 +11988,6 @@
           <w:color w:val="000000"/>
         </w:rPr>
       </w:pPr>
-    </w:p>
-    <w:p>
-      <w:pPr>
-        <w:rPr>
-          <w:rFonts w:ascii="Arial" w:hAnsi="Arial" w:cs="Arial"/>
-          <w:color w:val="000000"/>
-        </w:rPr>
-      </w:pPr>
-    </w:p>
-    <w:p>
-      <w:pPr>
-        <w:rPr>
-          <w:rFonts w:ascii="Arial" w:hAnsi="Arial" w:cs="Arial"/>
-          <w:color w:val="000000"/>
-        </w:rPr>
-      </w:pPr>
       <w:r>
         <w:rPr>
           <w:rFonts w:ascii="Arial" w:hAnsi="Arial" w:cs="Arial"/>
@@ -13162,14 +13508,6 @@
         </w:tc>
       </w:tr>
     </w:tbl>
-    <w:p>
-      <w:pPr>
-        <w:rPr>
-          <w:rFonts w:ascii="Arial" w:hAnsi="Arial" w:cs="Arial"/>
-          <w:color w:val="000000"/>
-        </w:rPr>
-      </w:pPr>
-    </w:p>
     <w:p>
       <w:pPr>
         <w:rPr>
@@ -14755,14 +15093,6 @@
     </w:p>
     <w:p>
       <w:pPr>
-        <w:rPr>
-          <w:rFonts w:ascii="Arial" w:hAnsi="Arial" w:cs="Arial"/>
-          <w:color w:val="000000"/>
-        </w:rPr>
-      </w:pPr>
-    </w:p>
-    <w:p>
-      <w:pPr>
         <w:jc w:val="both"/>
         <w:rPr>
           <w:rFonts w:ascii="Arial" w:hAnsi="Arial" w:cs="Arial"/>
@@ -14810,6 +15140,42 @@
           <w:b/>
           <w:color w:val="000000"/>
         </w:rPr>
+        <w:tab/>
+        <w:t>First gameplay experience</w:t>
+      </w:r>
+    </w:p>
+    <w:p>
+      <w:pPr>
+        <w:rPr>
+          <w:rFonts w:ascii="Arial" w:hAnsi="Arial" w:cs="Arial"/>
+          <w:b/>
+          <w:color w:val="000000"/>
+        </w:rPr>
+      </w:pPr>
+      <w:r>
+        <w:rPr>
+          <w:rFonts w:ascii="Arial" w:hAnsi="Arial" w:cs="Arial"/>
+          <w:b/>
+          <w:color w:val="000000"/>
+        </w:rPr>
+        <w:tab/>
+        <w:t>Subsequent gameplay experiences</w:t>
+      </w:r>
+    </w:p>
+    <w:p>
+      <w:pPr>
+        <w:rPr>
+          <w:rFonts w:ascii="Arial" w:hAnsi="Arial" w:cs="Arial"/>
+          <w:b/>
+          <w:color w:val="000000"/>
+        </w:rPr>
+      </w:pPr>
+      <w:r>
+        <w:rPr>
+          <w:rFonts w:ascii="Arial" w:hAnsi="Arial" w:cs="Arial"/>
+          <w:b/>
+          <w:color w:val="000000"/>
+        </w:rPr>
         <w:br w:type="page"/>
       </w:r>
     </w:p>
@@ -14827,6 +15193,14 @@
           <w:b/>
           <w:color w:val="000000"/>
         </w:rPr>
+        <w:t xml:space="preserve">Production </w:t>
+      </w:r>
+      <w:r>
+        <w:rPr>
+          <w:rFonts w:ascii="Arial" w:hAnsi="Arial" w:cs="Arial"/>
+          <w:b/>
+          <w:color w:val="000000"/>
+        </w:rPr>
         <w:t>Timeline</w:t>
       </w:r>
     </w:p>
@@ -14886,6 +15260,42 @@
           <w:b/>
           <w:color w:val="000000"/>
         </w:rPr>
+        <w:tab/>
+        <w:t>Code</w:t>
+      </w:r>
+    </w:p>
+    <w:p>
+      <w:pPr>
+        <w:rPr>
+          <w:rFonts w:ascii="Arial" w:hAnsi="Arial" w:cs="Arial"/>
+          <w:b/>
+          <w:color w:val="000000"/>
+        </w:rPr>
+      </w:pPr>
+      <w:r>
+        <w:rPr>
+          <w:rFonts w:ascii="Arial" w:hAnsi="Arial" w:cs="Arial"/>
+          <w:b/>
+          <w:color w:val="000000"/>
+        </w:rPr>
+        <w:tab/>
+        <w:t>Art</w:t>
+      </w:r>
+    </w:p>
+    <w:p>
+      <w:pPr>
+        <w:rPr>
+          <w:rFonts w:ascii="Arial" w:hAnsi="Arial" w:cs="Arial"/>
+          <w:b/>
+          <w:color w:val="000000"/>
+        </w:rPr>
+      </w:pPr>
+      <w:r>
+        <w:rPr>
+          <w:rFonts w:ascii="Arial" w:hAnsi="Arial" w:cs="Arial"/>
+          <w:b/>
+          <w:color w:val="000000"/>
+        </w:rPr>
         <w:br w:type="page"/>
       </w:r>
     </w:p>
@@ -14904,6 +15314,40 @@
           <w:color w:val="000000"/>
         </w:rPr>
         <w:t>Reference Materials</w:t>
+      </w:r>
+    </w:p>
+    <w:p>
+      <w:pPr>
+        <w:rPr>
+          <w:rFonts w:ascii="Arial" w:hAnsi="Arial" w:cs="Arial"/>
+          <w:b/>
+          <w:color w:val="000000"/>
+        </w:rPr>
+      </w:pPr>
+      <w:r>
+        <w:rPr>
+          <w:rFonts w:ascii="Arial" w:hAnsi="Arial" w:cs="Arial"/>
+          <w:b/>
+          <w:color w:val="000000"/>
+        </w:rPr>
+        <w:br w:type="page"/>
+      </w:r>
+    </w:p>
+    <w:p>
+      <w:pPr>
+        <w:rPr>
+          <w:rFonts w:ascii="Arial" w:hAnsi="Arial" w:cs="Arial"/>
+          <w:b/>
+          <w:color w:val="000000"/>
+        </w:rPr>
+      </w:pPr>
+      <w:r>
+        <w:rPr>
+          <w:rFonts w:ascii="Arial" w:hAnsi="Arial" w:cs="Arial"/>
+          <w:b/>
+          <w:color w:val="000000"/>
+        </w:rPr>
+        <w:t>Original Design and Proposal</w:t>
       </w:r>
     </w:p>
     <w:sectPr>
@@ -17830,7 +18274,7 @@
 </file>
 
 <file path=customXml/itemProps1.xml><?xml version="1.0" encoding="utf-8"?>
-<ds:datastoreItem xmlns:ds="http://schemas.openxmlformats.org/officeDocument/2006/customXml" ds:itemID="{DCAF94E5-3A43-D647-8F10-120894DB034A}">
+<ds:datastoreItem xmlns:ds="http://schemas.openxmlformats.org/officeDocument/2006/customXml" ds:itemID="{2D04D5D3-858F-2F4D-804E-96F8362D5026}">
   <ds:schemaRefs>
     <ds:schemaRef ds:uri="http://schemas.openxmlformats.org/officeDocument/2006/bibliography"/>
   </ds:schemaRefs>

</xml_diff>